<commit_message>
Added the readme and updated it
</commit_message>
<xml_diff>
--- a/Altium DBLib readME.docx
+++ b/Altium DBLib readME.docx
@@ -215,12 +215,7 @@
         <w:t>all</w:t>
       </w:r>
       <w:r>
-        <w:t xml:space="preserve"> the different tables, or libraries, as seen below. Again, if none of the libraries shown below are available, please check the</w:t>
-      </w:r>
-      <w:bookmarkStart w:id="0" w:name="_GoBack"/>
-      <w:bookmarkEnd w:id="0"/>
-      <w:r>
-        <w:t xml:space="preserve"> issues section.</w:t>
+        <w:t xml:space="preserve"> the different tables, or libraries, as seen below. Again, if none of the libraries shown below are available, please check the issues section.</w:t>
       </w:r>
     </w:p>
     <w:p>
@@ -370,6 +365,104 @@
       </w:r>
     </w:p>
     <w:p>
+      <w:r>
+        <w:t>The first thing to do is select the attributes of the part you want to look at. This can be done by selecting the “select columns” option after right clicking on the libraries tab, as seen in the figure above. Clicking on this will allow you to add different attributes to be shown.</w:t>
+      </w:r>
+    </w:p>
+    <w:p>
+      <w:r>
+        <w:lastRenderedPageBreak/>
+        <w:t xml:space="preserve">In large libraries, it may be necessary to search </w:t>
+      </w:r>
+      <w:r>
+        <w:t>filter your results. This can be done by dragging a column to the drag area, as shown below. This organize all parts in the library by that parameter first. In the figure below, all parts with a value of 1.0 will be tab, then 1.1 and so on. This is shown in the next figure below. Additionally, the search option at the top of the library tab can be used. However, loading this can be quite slow, however.</w:t>
+      </w:r>
+    </w:p>
+    <w:p>
+      <w:r>
+        <w:rPr>
+          <w:noProof/>
+        </w:rPr>
+        <w:drawing>
+          <wp:inline distT="0" distB="0" distL="0" distR="0" wp14:anchorId="667F3431" wp14:editId="4F85CA4B">
+            <wp:extent cx="5943600" cy="1191260"/>
+            <wp:effectExtent l="0" t="0" r="0" b="8890"/>
+            <wp:docPr id="1" name="Picture 1"/>
+            <wp:cNvGraphicFramePr>
+              <a:graphicFrameLocks xmlns:a="http://schemas.openxmlformats.org/drawingml/2006/main" noChangeAspect="1"/>
+            </wp:cNvGraphicFramePr>
+            <a:graphic xmlns:a="http://schemas.openxmlformats.org/drawingml/2006/main">
+              <a:graphicData uri="http://schemas.openxmlformats.org/drawingml/2006/picture">
+                <pic:pic xmlns:pic="http://schemas.openxmlformats.org/drawingml/2006/picture">
+                  <pic:nvPicPr>
+                    <pic:cNvPr id="1" name=""/>
+                    <pic:cNvPicPr/>
+                  </pic:nvPicPr>
+                  <pic:blipFill>
+                    <a:blip r:embed="rId7"/>
+                    <a:stretch>
+                      <a:fillRect/>
+                    </a:stretch>
+                  </pic:blipFill>
+                  <pic:spPr>
+                    <a:xfrm>
+                      <a:off x="0" y="0"/>
+                      <a:ext cx="5943600" cy="1191260"/>
+                    </a:xfrm>
+                    <a:prstGeom prst="rect">
+                      <a:avLst/>
+                    </a:prstGeom>
+                  </pic:spPr>
+                </pic:pic>
+              </a:graphicData>
+            </a:graphic>
+          </wp:inline>
+        </w:drawing>
+      </w:r>
+    </w:p>
+    <w:p>
+      <w:r>
+        <w:rPr>
+          <w:noProof/>
+        </w:rPr>
+        <w:drawing>
+          <wp:inline distT="0" distB="0" distL="0" distR="0" wp14:anchorId="02DF4099" wp14:editId="4A6070C4">
+            <wp:extent cx="5943600" cy="2962910"/>
+            <wp:effectExtent l="0" t="0" r="0" b="8890"/>
+            <wp:docPr id="7" name="Picture 7"/>
+            <wp:cNvGraphicFramePr>
+              <a:graphicFrameLocks xmlns:a="http://schemas.openxmlformats.org/drawingml/2006/main" noChangeAspect="1"/>
+            </wp:cNvGraphicFramePr>
+            <a:graphic xmlns:a="http://schemas.openxmlformats.org/drawingml/2006/main">
+              <a:graphicData uri="http://schemas.openxmlformats.org/drawingml/2006/picture">
+                <pic:pic xmlns:pic="http://schemas.openxmlformats.org/drawingml/2006/picture">
+                  <pic:nvPicPr>
+                    <pic:cNvPr id="1" name=""/>
+                    <pic:cNvPicPr/>
+                  </pic:nvPicPr>
+                  <pic:blipFill>
+                    <a:blip r:embed="rId8"/>
+                    <a:stretch>
+                      <a:fillRect/>
+                    </a:stretch>
+                  </pic:blipFill>
+                  <pic:spPr>
+                    <a:xfrm>
+                      <a:off x="0" y="0"/>
+                      <a:ext cx="5943600" cy="2962910"/>
+                    </a:xfrm>
+                    <a:prstGeom prst="rect">
+                      <a:avLst/>
+                    </a:prstGeom>
+                  </pic:spPr>
+                </pic:pic>
+              </a:graphicData>
+            </a:graphic>
+          </wp:inline>
+        </w:drawing>
+      </w:r>
+    </w:p>
+    <w:p>
       <w:pPr>
         <w:pStyle w:val="Heading2"/>
       </w:pPr>
@@ -378,6 +471,11 @@
       </w:r>
     </w:p>
     <w:p>
+      <w:r>
+        <w:t>Placing a part is the same as you would for normal Altium libraries. Simply drag the component onto the schematic.</w:t>
+      </w:r>
+    </w:p>
+    <w:p>
       <w:pPr>
         <w:pStyle w:val="Heading2"/>
       </w:pPr>
@@ -385,7 +483,29 @@
         <w:t>Adding a Part</w:t>
       </w:r>
     </w:p>
-    <w:p/>
+    <w:p>
+      <w:r>
+        <w:t xml:space="preserve">In order to add a new component to the </w:t>
+      </w:r>
+      <w:proofErr w:type="spellStart"/>
+      <w:r>
+        <w:t>dbLib</w:t>
+      </w:r>
+      <w:proofErr w:type="spellEnd"/>
+      <w:r>
+        <w:t xml:space="preserve">, I suggest you follow the readme from the </w:t>
+      </w:r>
+      <w:proofErr w:type="spellStart"/>
+      <w:r>
+        <w:t>AltiumDBFrontEnd</w:t>
+      </w:r>
+      <w:proofErr w:type="spellEnd"/>
+      <w:r>
+        <w:t xml:space="preserve"> repository.</w:t>
+      </w:r>
+      <w:bookmarkStart w:id="0" w:name="_GoBack"/>
+      <w:bookmarkEnd w:id="0"/>
+    </w:p>
     <w:sectPr>
       <w:pgSz w:w="12240" w:h="15840"/>
       <w:pgMar w:top="1440" w:right="1440" w:bottom="1440" w:left="1440" w:header="720" w:footer="720" w:gutter="0"/>

</xml_diff>